<commit_message>
Tests written for the GameLogic class
</commit_message>
<xml_diff>
--- a/Duckopoly - Felhasználói útmutató.docx
+++ b/Duckopoly - Felhasználói útmutató.docx
@@ -443,7 +443,41 @@
           <w:sz w:val="28"/>
           <w:szCs w:val="28"/>
         </w:rPr>
-        <w:t xml:space="preserve"> ha az egyiken áll). Lehetősége van eladni is mezőit (</w:t>
+        <w:t xml:space="preserve"> ha az egyiken áll</w:t>
+      </w:r>
+      <w:r>
+        <w:rPr>
+          <w:rFonts w:ascii="Times New Roman" w:hAnsi="Times New Roman" w:cs="Times New Roman"/>
+          <w:sz w:val="28"/>
+          <w:szCs w:val="28"/>
+        </w:rPr>
+        <w:t xml:space="preserve">, </w:t>
+      </w:r>
+      <w:proofErr w:type="spellStart"/>
+      <w:r>
+        <w:rPr>
+          <w:rFonts w:ascii="Times New Roman" w:hAnsi="Times New Roman" w:cs="Times New Roman"/>
+          <w:sz w:val="28"/>
+          <w:szCs w:val="28"/>
+        </w:rPr>
+        <w:t>max</w:t>
+      </w:r>
+      <w:proofErr w:type="spellEnd"/>
+      <w:r>
+        <w:rPr>
+          <w:rFonts w:ascii="Times New Roman" w:hAnsi="Times New Roman" w:cs="Times New Roman"/>
+          <w:sz w:val="28"/>
+          <w:szCs w:val="28"/>
+        </w:rPr>
+        <w:t xml:space="preserve"> 5 ház</w:t>
+      </w:r>
+      <w:r>
+        <w:rPr>
+          <w:rFonts w:ascii="Times New Roman" w:hAnsi="Times New Roman" w:cs="Times New Roman"/>
+          <w:sz w:val="28"/>
+          <w:szCs w:val="28"/>
+        </w:rPr>
+        <w:t>). Lehetősége van eladni is mezőit (</w:t>
       </w:r>
       <w:proofErr w:type="spellStart"/>
       <w:r>

</xml_diff>